<commit_message>
trying to make xaringan custom format, still having a lot of problems but committing to establish safe fallback point
</commit_message>
<xml_diff>
--- a/inst/rmarkdown/templates/ecm_word_docx/skeleton/docx-formatting-template.docx
+++ b/inst/rmarkdown/templates/ecm_word_docx/skeleton/docx-formatting-template.docx
@@ -5,235 +5,73 @@
     <w:p>
       <w:pPr>
         <w:pStyle w:val="Title"/>
-        <w:rPr>
-          <w:rFonts w:ascii="Arial" w:hAnsi="Arial" w:cs="Arial"/>
-        </w:rPr>
-      </w:pPr>
-      <w:r>
-        <w:rPr>
-          <w:rFonts w:ascii="Arial" w:hAnsi="Arial" w:cs="Arial"/>
-        </w:rPr>
-        <w:t>ASA abstract</w:t>
+      </w:pPr>
+      <w:r>
+        <w:t>Mascitti 2021 ASA abstract</w:t>
       </w:r>
     </w:p>
     <w:p>
       <w:pPr>
         <w:pStyle w:val="Date"/>
+      </w:pPr>
+      <w:r>
         <w:rPr>
-          <w:rFonts w:ascii="Arial" w:hAnsi="Arial" w:cs="Arial"/>
-          <w:sz w:val="22"/>
-          <w:szCs w:val="22"/>
+          <w:rStyle w:val="VerbatimChar"/>
         </w:rPr>
-      </w:pPr>
+        <w:t>L</w:t>
+      </w:r>
       <w:r>
         <w:rPr>
-          <w:rFonts w:ascii="Arial" w:hAnsi="Arial" w:cs="Arial"/>
-          <w:sz w:val="22"/>
-          <w:szCs w:val="22"/>
+          <w:rStyle w:val="VerbatimChar"/>
         </w:rPr>
-        <w:t>last compiled 2021-05-31</w:t>
+        <w:t>ast compiled Mon. 2021-05-31,  7:37 PM</w:t>
       </w:r>
     </w:p>
     <w:p>
       <w:pPr>
         <w:pStyle w:val="FirstParagraph"/>
-        <w:rPr>
-          <w:rFonts w:ascii="Arial" w:hAnsi="Arial" w:cs="Arial"/>
-          <w:sz w:val="22"/>
-          <w:szCs w:val="22"/>
-        </w:rPr>
-      </w:pPr>
-      <w:r>
-        <w:rPr>
-          <w:rFonts w:ascii="Arial" w:hAnsi="Arial" w:cs="Arial"/>
-          <w:sz w:val="22"/>
-          <w:szCs w:val="22"/>
-        </w:rPr>
-        <w:t xml:space="preserve">Baseball and softball are chiefly played on a small, un-vegetated portion of the field termed the “infield skin.” </w:t>
-      </w:r>
-      <w:r>
-        <w:rPr>
-          <w:rFonts w:ascii="Arial" w:hAnsi="Arial" w:cs="Arial"/>
-          <w:sz w:val="22"/>
-          <w:szCs w:val="22"/>
-        </w:rPr>
-        <w:t>This area is highly maintained and its state intimately affects gameplay.</w:t>
+      </w:pPr>
+      <w:r>
+        <w:t>Baseball and softball are chiefly played on a small, un-vegetated portion of the field termed the “infield skin.” This area is highly maintained because its state intimately affects gameplay.</w:t>
       </w:r>
     </w:p>
     <w:p>
       <w:pPr>
-        <w:pStyle w:val="BodyText"/>
-        <w:rPr>
-          <w:rFonts w:ascii="Arial" w:hAnsi="Arial" w:cs="Arial"/>
-          <w:sz w:val="22"/>
-          <w:szCs w:val="22"/>
-        </w:rPr>
-      </w:pPr>
-      <w:r>
-        <w:rPr>
-          <w:rFonts w:ascii="Arial" w:hAnsi="Arial" w:cs="Arial"/>
-          <w:sz w:val="22"/>
-          <w:szCs w:val="22"/>
-        </w:rPr>
-        <w:t>An ideal infield surface allows players’ cleats to penetrate the soil and provide adequate traction but impart minimal disruption during play. This state has been termed the “cleat-i</w:t>
-      </w:r>
-      <w:r>
-        <w:rPr>
-          <w:rFonts w:ascii="Arial" w:hAnsi="Arial" w:cs="Arial"/>
-          <w:sz w:val="22"/>
-          <w:szCs w:val="22"/>
-        </w:rPr>
-        <w:t>n/cleat-out effect.” As an infield soil dries, it transitions from a cleat-in/cleat-out state to a more brittle condition in which the primary yield mode is chip-forming or clod-forming failure. Large surface irregularities formed in this state may deflect</w:t>
-      </w:r>
-      <w:r>
-        <w:rPr>
-          <w:rFonts w:ascii="Arial" w:hAnsi="Arial" w:cs="Arial"/>
-          <w:sz w:val="22"/>
-          <w:szCs w:val="22"/>
-        </w:rPr>
-        <w:t xml:space="preserve"> batted balls and induce errors or injuries.</w:t>
+        <w:pStyle w:val="FirstParagraph"/>
+      </w:pPr>
+      <w:r>
+        <w:t>An ideal infield surface allows players’ cleats to penetrate the</w:t>
+      </w:r>
+      <w:r>
+        <w:t xml:space="preserve"> soil and provide adequate traction but impart minimal disruption during play. This state has been termed the “cleat-in/cleat-out effect.” As an infield soil dries, it transitions from a cleat-in/cleat-out state to a more brittle condition in which the pri</w:t>
+      </w:r>
+      <w:r>
+        <w:t>mary yield mode is chip-forming or clod-forming failure. Large surface irregularities formed in this state may deflect batted balls and induce fielding errors or injuries.</w:t>
       </w:r>
     </w:p>
     <w:p>
       <w:pPr>
-        <w:pStyle w:val="BodyText"/>
-        <w:rPr>
-          <w:rFonts w:ascii="Arial" w:hAnsi="Arial" w:cs="Arial"/>
-          <w:sz w:val="22"/>
-          <w:szCs w:val="22"/>
-        </w:rPr>
-      </w:pPr>
-      <w:r>
-        <w:rPr>
-          <w:rFonts w:ascii="Arial" w:hAnsi="Arial" w:cs="Arial"/>
-          <w:sz w:val="22"/>
-          <w:szCs w:val="22"/>
-        </w:rPr>
-        <w:t xml:space="preserve">The goal of this research was to develop a laboratory test to identify the critical water content </w:t>
-      </w:r>
-      <m:oMath>
-        <m:r>
-          <w:rPr>
-            <w:rFonts w:ascii="Cambria Math" w:hAnsi="Cambria Math" w:cs="Arial"/>
-            <w:sz w:val="22"/>
-            <w:szCs w:val="22"/>
-          </w:rPr>
-          <m:t>θcrit</m:t>
-        </m:r>
-      </m:oMath>
-      <w:r>
-        <w:rPr>
-          <w:rFonts w:ascii="Arial" w:hAnsi="Arial" w:cs="Arial"/>
-          <w:sz w:val="22"/>
-          <w:szCs w:val="22"/>
-        </w:rPr>
-        <w:t xml:space="preserve"> corresponding to the cleat-in/cleat-out behavioral threshold for any soil.</w:t>
-      </w:r>
-    </w:p>
-    <w:p>
-      <w:pPr>
-        <w:pStyle w:val="BodyText"/>
-        <w:rPr>
-          <w:rFonts w:ascii="Arial" w:hAnsi="Arial" w:cs="Arial"/>
-          <w:sz w:val="22"/>
-          <w:szCs w:val="22"/>
-        </w:rPr>
-      </w:pPr>
-      <w:r>
-        <w:rPr>
-          <w:rFonts w:ascii="Arial" w:hAnsi="Arial" w:cs="Arial"/>
-          <w:sz w:val="22"/>
-          <w:szCs w:val="22"/>
-        </w:rPr>
-        <w:t>A pneumatically-driven devi</w:t>
-      </w:r>
-      <w:r>
-        <w:rPr>
-          <w:rFonts w:ascii="Arial" w:hAnsi="Arial" w:cs="Arial"/>
-          <w:sz w:val="22"/>
-          <w:szCs w:val="22"/>
-        </w:rPr>
-        <w:t>ce was fabricated to emulate an athlete’s footstrike. The apparatus applies both compressive and shearing stresses, and it is configurable to apply loads corresponding to either youth or professional competition.</w:t>
-      </w:r>
-    </w:p>
-    <w:p>
-      <w:pPr>
-        <w:pStyle w:val="BodyText"/>
-        <w:rPr>
-          <w:rFonts w:ascii="Arial" w:hAnsi="Arial" w:cs="Arial"/>
-          <w:sz w:val="22"/>
-          <w:szCs w:val="22"/>
-        </w:rPr>
-      </w:pPr>
-      <w:r>
-        <w:rPr>
-          <w:rFonts w:ascii="Arial" w:hAnsi="Arial" w:cs="Arial"/>
-          <w:sz w:val="22"/>
-          <w:szCs w:val="22"/>
-        </w:rPr>
-        <w:t>To perform the test, a cylindrical soil sam</w:t>
-      </w:r>
-      <w:r>
-        <w:rPr>
-          <w:rFonts w:ascii="Arial" w:hAnsi="Arial" w:cs="Arial"/>
-          <w:sz w:val="22"/>
-          <w:szCs w:val="22"/>
-        </w:rPr>
-        <w:t>ple is prepared with Proctor testing equipment and then subjected to wetting and drying cycles. The pneumatic device is used to produce several cleat indentations on the soil surface. A 3D scanning technique quantifies the soil surface’s Dirichlet Normal E</w:t>
-      </w:r>
-      <w:r>
-        <w:rPr>
-          <w:rFonts w:ascii="Arial" w:hAnsi="Arial" w:cs="Arial"/>
-          <w:sz w:val="22"/>
-          <w:szCs w:val="22"/>
-        </w:rPr>
-        <w:t xml:space="preserve">nergy (DNE). </w:t>
-      </w:r>
-      <m:oMath>
-        <m:r>
-          <w:rPr>
-            <w:rFonts w:ascii="Cambria Math" w:hAnsi="Cambria Math" w:cs="Arial"/>
-            <w:sz w:val="22"/>
-            <w:szCs w:val="22"/>
-          </w:rPr>
-          <m:t>θ</m:t>
-        </m:r>
-      </m:oMath>
-      <w:r>
-        <w:rPr>
-          <w:rFonts w:ascii="Arial" w:hAnsi="Arial" w:cs="Arial"/>
-          <w:sz w:val="22"/>
-          <w:szCs w:val="22"/>
-        </w:rPr>
-        <w:t xml:space="preserve"> is measured using a combination of 3D scanning and gravimetric methods. The soil is tested at a range of water contents over successive days.</w:t>
-      </w:r>
-    </w:p>
-    <w:p>
-      <w:pPr>
-        <w:pStyle w:val="BodyText"/>
-        <w:rPr>
-          <w:rFonts w:ascii="Arial" w:hAnsi="Arial" w:cs="Arial"/>
-          <w:sz w:val="22"/>
-          <w:szCs w:val="22"/>
-        </w:rPr>
-      </w:pPr>
+        <w:pStyle w:val="FirstParagraph"/>
+      </w:pPr>
+      <w:r>
+        <w:t xml:space="preserve">The goal of this research was to develop a laboratory test to identify the critical </w:t>
+      </w:r>
+      <w:r>
+        <w:t xml:space="preserve">water content </w:t>
+      </w:r>
       <m:oMath>
         <m:sSub>
           <m:sSubPr>
             <m:ctrlPr>
               <w:rPr>
-                <w:rFonts w:ascii="Cambria Math" w:hAnsi="Cambria Math" w:cs="Arial"/>
-                <w:sz w:val="22"/>
-                <w:szCs w:val="22"/>
+                <w:rFonts w:ascii="Cambria Math" w:hAnsi="Cambria Math"/>
               </w:rPr>
             </m:ctrlPr>
           </m:sSubPr>
           <m:e>
             <m:r>
               <w:rPr>
-                <w:rFonts w:ascii="Cambria Math" w:hAnsi="Cambria Math" w:cs="Arial"/>
-                <w:sz w:val="22"/>
-                <w:szCs w:val="22"/>
+                <w:rFonts w:ascii="Cambria Math" w:hAnsi="Cambria Math"/>
               </w:rPr>
               <m:t>θ</m:t>
             </m:r>
@@ -241,9 +79,7 @@
           <m:sub>
             <m:r>
               <w:rPr>
-                <w:rFonts w:ascii="Cambria Math" w:hAnsi="Cambria Math" w:cs="Arial"/>
-                <w:sz w:val="22"/>
-                <w:szCs w:val="22"/>
+                <w:rFonts w:ascii="Cambria Math" w:hAnsi="Cambria Math"/>
               </w:rPr>
               <m:t>crit</m:t>
             </m:r>
@@ -251,56 +87,70 @@
         </m:sSub>
       </m:oMath>
       <w:r>
-        <w:rPr>
-          <w:rFonts w:ascii="Arial" w:hAnsi="Arial" w:cs="Arial"/>
-          <w:sz w:val="22"/>
-          <w:szCs w:val="22"/>
-        </w:rPr>
-        <w:t xml:space="preserve"> for a given soil is determined by plotting DNE against </w:t>
+        <w:t xml:space="preserve"> corresponding to the cleat-in/cleat-out behavioral threshold for any soil.</w:t>
+      </w:r>
+    </w:p>
+    <w:p>
+      <w:pPr>
+        <w:pStyle w:val="FirstParagraph"/>
+      </w:pPr>
+      <w:r>
+        <w:t xml:space="preserve">A pneumatically-driven device was fabricated to emulate an athlete’s </w:t>
+      </w:r>
+      <w:proofErr w:type="spellStart"/>
+      <w:r>
+        <w:t>footstrike</w:t>
+      </w:r>
+      <w:proofErr w:type="spellEnd"/>
+      <w:r>
+        <w:t>. The apparatus applies both compressive and shearing stresses. It may be con</w:t>
+      </w:r>
+      <w:r>
+        <w:t>figured to loading pressures comparable with either youth or professional competition.</w:t>
+      </w:r>
+    </w:p>
+    <w:p>
+      <w:pPr>
+        <w:pStyle w:val="FirstParagraph"/>
+      </w:pPr>
+      <w:r>
+        <w:t>To perform the test, a cylindrical soil sample is prepared using Proctor testing equipment and then subjected to wetting and drying cycles. The pneumatic device is actua</w:t>
+      </w:r>
+      <w:r>
+        <w:t xml:space="preserve">ted to produce several cleat indentations on the soil surface. A 3D scanning technique quantifies the surface’s Dirichlet Normal Energy (DNE). </w:t>
       </w:r>
       <m:oMath>
         <m:r>
           <w:rPr>
-            <w:rFonts w:ascii="Cambria Math" w:hAnsi="Cambria Math" w:cs="Arial"/>
-            <w:sz w:val="22"/>
-            <w:szCs w:val="22"/>
+            <w:rFonts w:ascii="Cambria Math" w:hAnsi="Cambria Math"/>
           </w:rPr>
           <m:t>θ</m:t>
         </m:r>
       </m:oMath>
       <w:r>
-        <w:rPr>
-          <w:rFonts w:ascii="Arial" w:hAnsi="Arial" w:cs="Arial"/>
-          <w:sz w:val="22"/>
-          <w:szCs w:val="22"/>
-        </w:rPr>
-        <w:t>, fitting a polynomial curve t</w:t>
-      </w:r>
-      <w:r>
-        <w:rPr>
-          <w:rFonts w:ascii="Arial" w:hAnsi="Arial" w:cs="Arial"/>
-          <w:sz w:val="22"/>
-          <w:szCs w:val="22"/>
-        </w:rPr>
-        <w:t xml:space="preserve">o the data, and optimizing the function to solve for </w:t>
-      </w:r>
+        <w:t xml:space="preserve"> is measured using a combination of 3D scanning and gravimetric methods. The soil is tested at a range of water</w:t>
+      </w:r>
+      <w:r>
+        <w:t xml:space="preserve"> contents over successive days.</w:t>
+      </w:r>
+    </w:p>
+    <w:p>
+      <w:pPr>
+        <w:pStyle w:val="FirstParagraph"/>
+      </w:pPr>
       <m:oMath>
         <m:sSub>
           <m:sSubPr>
             <m:ctrlPr>
               <w:rPr>
-                <w:rFonts w:ascii="Cambria Math" w:hAnsi="Cambria Math" w:cs="Arial"/>
-                <w:sz w:val="22"/>
-                <w:szCs w:val="22"/>
+                <w:rFonts w:ascii="Cambria Math" w:hAnsi="Cambria Math"/>
               </w:rPr>
             </m:ctrlPr>
           </m:sSubPr>
           <m:e>
             <m:r>
               <w:rPr>
-                <w:rFonts w:ascii="Cambria Math" w:hAnsi="Cambria Math" w:cs="Arial"/>
-                <w:sz w:val="22"/>
-                <w:szCs w:val="22"/>
+                <w:rFonts w:ascii="Cambria Math" w:hAnsi="Cambria Math"/>
               </w:rPr>
               <m:t>θ</m:t>
             </m:r>
@@ -308,9 +158,7 @@
           <m:sub>
             <m:r>
               <w:rPr>
-                <w:rFonts w:ascii="Cambria Math" w:hAnsi="Cambria Math" w:cs="Arial"/>
-                <w:sz w:val="22"/>
-                <w:szCs w:val="22"/>
+                <w:rFonts w:ascii="Cambria Math" w:hAnsi="Cambria Math"/>
               </w:rPr>
               <m:t>crit</m:t>
             </m:r>
@@ -318,30 +166,32 @@
         </m:sSub>
       </m:oMath>
       <w:r>
-        <w:rPr>
-          <w:rFonts w:ascii="Arial" w:hAnsi="Arial" w:cs="Arial"/>
-          <w:sz w:val="22"/>
-          <w:szCs w:val="22"/>
-        </w:rPr>
-        <w:t xml:space="preserve">. The method allows </w:t>
+        <w:t xml:space="preserve"> for a given soil is determined by plotting DNE against </w:t>
+      </w:r>
+      <m:oMath>
+        <m:r>
+          <w:rPr>
+            <w:rFonts w:ascii="Cambria Math" w:hAnsi="Cambria Math"/>
+          </w:rPr>
+          <m:t>θ</m:t>
+        </m:r>
+      </m:oMath>
+      <w:r>
+        <w:t xml:space="preserve">, fitting a polynomial curve to the data, and optimizing the function to solve for </w:t>
       </w:r>
       <m:oMath>
         <m:sSub>
           <m:sSubPr>
             <m:ctrlPr>
               <w:rPr>
-                <w:rFonts w:ascii="Cambria Math" w:hAnsi="Cambria Math" w:cs="Arial"/>
-                <w:sz w:val="22"/>
-                <w:szCs w:val="22"/>
+                <w:rFonts w:ascii="Cambria Math" w:hAnsi="Cambria Math"/>
               </w:rPr>
             </m:ctrlPr>
           </m:sSubPr>
           <m:e>
             <m:r>
               <w:rPr>
-                <w:rFonts w:ascii="Cambria Math" w:hAnsi="Cambria Math" w:cs="Arial"/>
-                <w:sz w:val="22"/>
-                <w:szCs w:val="22"/>
+                <w:rFonts w:ascii="Cambria Math" w:hAnsi="Cambria Math"/>
               </w:rPr>
               <m:t>θ</m:t>
             </m:r>
@@ -349,9 +199,7 @@
           <m:sub>
             <m:r>
               <w:rPr>
-                <w:rFonts w:ascii="Cambria Math" w:hAnsi="Cambria Math" w:cs="Arial"/>
-                <w:sz w:val="22"/>
-                <w:szCs w:val="22"/>
+                <w:rFonts w:ascii="Cambria Math" w:hAnsi="Cambria Math"/>
               </w:rPr>
               <m:t>crit</m:t>
             </m:r>
@@ -359,26 +207,53 @@
         </m:sSub>
       </m:oMath>
       <w:r>
-        <w:rPr>
-          <w:rFonts w:ascii="Arial" w:hAnsi="Arial" w:cs="Arial"/>
-          <w:sz w:val="22"/>
-          <w:szCs w:val="22"/>
-        </w:rPr>
-        <w:t xml:space="preserve"> to be pinpointed for any soil. Good correspondence was achieved across replicate specimens. It is envisaged that the device will find utility in future investigat</w:t>
-      </w:r>
-      <w:r>
-        <w:rPr>
-          <w:rFonts w:ascii="Arial" w:hAnsi="Arial" w:cs="Arial"/>
-          <w:sz w:val="22"/>
-          <w:szCs w:val="22"/>
-        </w:rPr>
-        <w:t xml:space="preserve">ions of infield mix design. </w:t>
+        <w:t xml:space="preserve">. The method allows </w:t>
+      </w:r>
+      <m:oMath>
+        <m:sSub>
+          <m:sSubPr>
+            <m:ctrlPr>
+              <w:rPr>
+                <w:rFonts w:ascii="Cambria Math" w:hAnsi="Cambria Math"/>
+              </w:rPr>
+            </m:ctrlPr>
+          </m:sSubPr>
+          <m:e>
+            <m:r>
+              <w:rPr>
+                <w:rFonts w:ascii="Cambria Math" w:hAnsi="Cambria Math"/>
+              </w:rPr>
+              <m:t>θ</m:t>
+            </m:r>
+          </m:e>
+          <m:sub>
+            <m:r>
+              <w:rPr>
+                <w:rFonts w:ascii="Cambria Math" w:hAnsi="Cambria Math"/>
+              </w:rPr>
+              <m:t>crit</m:t>
+            </m:r>
+          </m:sub>
+        </m:sSub>
+      </m:oMath>
+      <w:r>
+        <w:t xml:space="preserve"> to be pinpointed for any soil. G</w:t>
+      </w:r>
+      <w:proofErr w:type="spellStart"/>
+      <w:r>
+        <w:t>ood</w:t>
+      </w:r>
+      <w:proofErr w:type="spellEnd"/>
+      <w:r>
+        <w:t xml:space="preserve"> correspondence was achieved across replicate specimens. It is envisaged that the device will find utility in future investigations of infield mix design. </w:t>
       </w:r>
     </w:p>
     <w:sectPr>
       <w:pgSz w:w="12240" w:h="15840"/>
       <w:pgMar w:top="1440" w:right="1440" w:bottom="1440" w:left="1440" w:header="720" w:footer="720" w:gutter="0"/>
+      <w:lnNumType w:countBy="1" w:restart="continuous"/>
       <w:cols w:space="720"/>
+      <w:docGrid w:linePitch="299"/>
     </w:sectPr>
   </w:body>
 </w:document>
@@ -388,9 +263,6 @@
 <w:endnotes xmlns:wpc="http://schemas.microsoft.com/office/word/2010/wordprocessingCanvas" xmlns:cx="http://schemas.microsoft.com/office/drawing/2014/chartex" xmlns:cx1="http://schemas.microsoft.com/office/drawing/2015/9/8/chartex" xmlns:cx2="http://schemas.microsoft.com/office/drawing/2015/10/21/chartex" xmlns:cx3="http://schemas.microsoft.com/office/drawing/2016/5/9/chartex" xmlns:cx4="http://schemas.microsoft.com/office/drawing/2016/5/10/chartex" xmlns:cx5="http://schemas.microsoft.com/office/drawing/2016/5/11/chartex" xmlns:cx6="http://schemas.microsoft.com/office/drawing/2016/5/12/chartex" xmlns:cx7="http://schemas.microsoft.com/office/drawing/2016/5/13/chartex" xmlns:cx8="http://schemas.microsoft.com/office/drawing/2016/5/14/chartex" xmlns:mc="http://schemas.openxmlformats.org/markup-compatibility/2006" xmlns:aink="http://schemas.microsoft.com/office/drawing/2016/ink" xmlns:am3d="http://schemas.microsoft.com/office/drawing/2017/model3d" xmlns:o="urn:schemas-microsoft-com:office:office" xmlns:r="http://schemas.openxmlformats.org/officeDocument/2006/relationships" xmlns:m="http://schemas.openxmlformats.org/officeDocument/2006/math" xmlns:v="urn:schemas-microsoft-com:vml" xmlns:wp14="http://schemas.microsoft.com/office/word/2010/wordprocessingDrawing" xmlns:wp="http://schemas.openxmlformats.org/drawingml/2006/wordprocessingDrawing" xmlns:w10="urn:schemas-microsoft-com:office:word" xmlns:w="http://schemas.openxmlformats.org/wordprocessingml/2006/main" xmlns:w14="http://schemas.microsoft.com/office/word/2010/wordml" xmlns:w15="http://schemas.microsoft.com/office/word/2012/wordml" xmlns:w16cex="http://schemas.microsoft.com/office/word/2018/wordml/cex" xmlns:w16cid="http://schemas.microsoft.com/office/word/2016/wordml/cid" xmlns:w16="http://schemas.microsoft.com/office/word/2018/wordml" xmlns:w16sdtdh="http://schemas.microsoft.com/office/word/2020/wordml/sdtdatahash" xmlns:w16se="http://schemas.microsoft.com/office/word/2015/wordml/symex" xmlns:wpg="http://schemas.microsoft.com/office/word/2010/wordprocessingGroup" xmlns:wpi="http://schemas.microsoft.com/office/word/2010/wordprocessingInk" xmlns:wne="http://schemas.microsoft.com/office/word/2006/wordml" xmlns:wps="http://schemas.microsoft.com/office/word/2010/wordprocessingShape" mc:Ignorable="w14 w15 w16se w16cid w16 w16cex w16sdtdh wp14">
   <w:endnote w:type="separator" w:id="-1">
     <w:p>
-      <w:pPr>
-        <w:spacing w:after="0"/>
-      </w:pPr>
       <w:r>
         <w:separator/>
       </w:r>
@@ -398,9 +270,6 @@
   </w:endnote>
   <w:endnote w:type="continuationSeparator" w:id="0">
     <w:p>
-      <w:pPr>
-        <w:spacing w:after="0"/>
-      </w:pPr>
       <w:r>
         <w:continuationSeparator/>
       </w:r>
@@ -431,6 +300,191 @@
 <file path=word/numbering.xml><?xml version="1.0" encoding="utf-8"?>
 <w:numbering xmlns:wpc="http://schemas.microsoft.com/office/word/2010/wordprocessingCanvas" xmlns:cx="http://schemas.microsoft.com/office/drawing/2014/chartex" xmlns:cx1="http://schemas.microsoft.com/office/drawing/2015/9/8/chartex" xmlns:cx2="http://schemas.microsoft.com/office/drawing/2015/10/21/chartex" xmlns:cx3="http://schemas.microsoft.com/office/drawing/2016/5/9/chartex" xmlns:cx4="http://schemas.microsoft.com/office/drawing/2016/5/10/chartex" xmlns:cx5="http://schemas.microsoft.com/office/drawing/2016/5/11/chartex" xmlns:cx6="http://schemas.microsoft.com/office/drawing/2016/5/12/chartex" xmlns:cx7="http://schemas.microsoft.com/office/drawing/2016/5/13/chartex" xmlns:cx8="http://schemas.microsoft.com/office/drawing/2016/5/14/chartex" xmlns:mc="http://schemas.openxmlformats.org/markup-compatibility/2006" xmlns:aink="http://schemas.microsoft.com/office/drawing/2016/ink" xmlns:am3d="http://schemas.microsoft.com/office/drawing/2017/model3d" xmlns:o="urn:schemas-microsoft-com:office:office" xmlns:r="http://schemas.openxmlformats.org/officeDocument/2006/relationships" xmlns:m="http://schemas.openxmlformats.org/officeDocument/2006/math" xmlns:v="urn:schemas-microsoft-com:vml" xmlns:wp14="http://schemas.microsoft.com/office/word/2010/wordprocessingDrawing" xmlns:wp="http://schemas.openxmlformats.org/drawingml/2006/wordprocessingDrawing" xmlns:w10="urn:schemas-microsoft-com:office:word" xmlns:w="http://schemas.openxmlformats.org/wordprocessingml/2006/main" xmlns:w14="http://schemas.microsoft.com/office/word/2010/wordml" xmlns:w15="http://schemas.microsoft.com/office/word/2012/wordml" xmlns:w16cex="http://schemas.microsoft.com/office/word/2018/wordml/cex" xmlns:w16cid="http://schemas.microsoft.com/office/word/2016/wordml/cid" xmlns:w16="http://schemas.microsoft.com/office/word/2018/wordml" xmlns:w16sdtdh="http://schemas.microsoft.com/office/word/2020/wordml/sdtdatahash" xmlns:w16se="http://schemas.microsoft.com/office/word/2015/wordml/symex" xmlns:wpg="http://schemas.microsoft.com/office/word/2010/wordprocessingGroup" xmlns:wpi="http://schemas.microsoft.com/office/word/2010/wordprocessingInk" xmlns:wne="http://schemas.microsoft.com/office/word/2006/wordml" xmlns:wps="http://schemas.microsoft.com/office/word/2010/wordprocessingShape" mc:Ignorable="w14 w15 w16se w16cid w16 w16cex w16sdtdh wp14">
   <w:abstractNum w:abstractNumId="0" w15:restartNumberingAfterBreak="0">
+    <w:nsid w:val="FFFFFF7C"/>
+    <w:multiLevelType w:val="singleLevel"/>
+    <w:tmpl w:val="03681F7A"/>
+    <w:lvl w:ilvl="0">
+      <w:start w:val="1"/>
+      <w:numFmt w:val="decimal"/>
+      <w:lvlText w:val="%1."/>
+      <w:lvlJc w:val="left"/>
+      <w:pPr>
+        <w:tabs>
+          <w:tab w:val="num" w:pos="1800"/>
+        </w:tabs>
+        <w:ind w:left="1800" w:hanging="360"/>
+      </w:pPr>
+    </w:lvl>
+  </w:abstractNum>
+  <w:abstractNum w:abstractNumId="1" w15:restartNumberingAfterBreak="0">
+    <w:nsid w:val="FFFFFF7D"/>
+    <w:multiLevelType w:val="singleLevel"/>
+    <w:tmpl w:val="A2FE796E"/>
+    <w:lvl w:ilvl="0">
+      <w:start w:val="1"/>
+      <w:numFmt w:val="decimal"/>
+      <w:lvlText w:val="%1."/>
+      <w:lvlJc w:val="left"/>
+      <w:pPr>
+        <w:tabs>
+          <w:tab w:val="num" w:pos="1440"/>
+        </w:tabs>
+        <w:ind w:left="1440" w:hanging="360"/>
+      </w:pPr>
+    </w:lvl>
+  </w:abstractNum>
+  <w:abstractNum w:abstractNumId="2" w15:restartNumberingAfterBreak="0">
+    <w:nsid w:val="FFFFFF7E"/>
+    <w:multiLevelType w:val="singleLevel"/>
+    <w:tmpl w:val="8848A118"/>
+    <w:lvl w:ilvl="0">
+      <w:start w:val="1"/>
+      <w:numFmt w:val="decimal"/>
+      <w:lvlText w:val="%1."/>
+      <w:lvlJc w:val="left"/>
+      <w:pPr>
+        <w:tabs>
+          <w:tab w:val="num" w:pos="1080"/>
+        </w:tabs>
+        <w:ind w:left="1080" w:hanging="360"/>
+      </w:pPr>
+    </w:lvl>
+  </w:abstractNum>
+  <w:abstractNum w:abstractNumId="3" w15:restartNumberingAfterBreak="0">
+    <w:nsid w:val="FFFFFF7F"/>
+    <w:multiLevelType w:val="singleLevel"/>
+    <w:tmpl w:val="FCC48520"/>
+    <w:lvl w:ilvl="0">
+      <w:start w:val="1"/>
+      <w:numFmt w:val="decimal"/>
+      <w:lvlText w:val="%1."/>
+      <w:lvlJc w:val="left"/>
+      <w:pPr>
+        <w:tabs>
+          <w:tab w:val="num" w:pos="720"/>
+        </w:tabs>
+        <w:ind w:left="720" w:hanging="360"/>
+      </w:pPr>
+    </w:lvl>
+  </w:abstractNum>
+  <w:abstractNum w:abstractNumId="4" w15:restartNumberingAfterBreak="0">
+    <w:nsid w:val="FFFFFF80"/>
+    <w:multiLevelType w:val="singleLevel"/>
+    <w:tmpl w:val="DC0E7D8E"/>
+    <w:lvl w:ilvl="0">
+      <w:start w:val="1"/>
+      <w:numFmt w:val="bullet"/>
+      <w:lvlText w:val=""/>
+      <w:lvlJc w:val="left"/>
+      <w:pPr>
+        <w:tabs>
+          <w:tab w:val="num" w:pos="1800"/>
+        </w:tabs>
+        <w:ind w:left="1800" w:hanging="360"/>
+      </w:pPr>
+      <w:rPr>
+        <w:rFonts w:ascii="Symbol" w:hAnsi="Symbol" w:hint="default"/>
+      </w:rPr>
+    </w:lvl>
+  </w:abstractNum>
+  <w:abstractNum w:abstractNumId="5" w15:restartNumberingAfterBreak="0">
+    <w:nsid w:val="FFFFFF81"/>
+    <w:multiLevelType w:val="singleLevel"/>
+    <w:tmpl w:val="56383202"/>
+    <w:lvl w:ilvl="0">
+      <w:start w:val="1"/>
+      <w:numFmt w:val="bullet"/>
+      <w:lvlText w:val=""/>
+      <w:lvlJc w:val="left"/>
+      <w:pPr>
+        <w:tabs>
+          <w:tab w:val="num" w:pos="1440"/>
+        </w:tabs>
+        <w:ind w:left="1440" w:hanging="360"/>
+      </w:pPr>
+      <w:rPr>
+        <w:rFonts w:ascii="Symbol" w:hAnsi="Symbol" w:hint="default"/>
+      </w:rPr>
+    </w:lvl>
+  </w:abstractNum>
+  <w:abstractNum w:abstractNumId="6" w15:restartNumberingAfterBreak="0">
+    <w:nsid w:val="FFFFFF82"/>
+    <w:multiLevelType w:val="singleLevel"/>
+    <w:tmpl w:val="6F244AE2"/>
+    <w:lvl w:ilvl="0">
+      <w:start w:val="1"/>
+      <w:numFmt w:val="bullet"/>
+      <w:lvlText w:val=""/>
+      <w:lvlJc w:val="left"/>
+      <w:pPr>
+        <w:tabs>
+          <w:tab w:val="num" w:pos="1080"/>
+        </w:tabs>
+        <w:ind w:left="1080" w:hanging="360"/>
+      </w:pPr>
+      <w:rPr>
+        <w:rFonts w:ascii="Symbol" w:hAnsi="Symbol" w:hint="default"/>
+      </w:rPr>
+    </w:lvl>
+  </w:abstractNum>
+  <w:abstractNum w:abstractNumId="7" w15:restartNumberingAfterBreak="0">
+    <w:nsid w:val="FFFFFF83"/>
+    <w:multiLevelType w:val="singleLevel"/>
+    <w:tmpl w:val="C1A8D412"/>
+    <w:lvl w:ilvl="0">
+      <w:start w:val="1"/>
+      <w:numFmt w:val="bullet"/>
+      <w:lvlText w:val=""/>
+      <w:lvlJc w:val="left"/>
+      <w:pPr>
+        <w:tabs>
+          <w:tab w:val="num" w:pos="720"/>
+        </w:tabs>
+        <w:ind w:left="720" w:hanging="360"/>
+      </w:pPr>
+      <w:rPr>
+        <w:rFonts w:ascii="Symbol" w:hAnsi="Symbol" w:hint="default"/>
+      </w:rPr>
+    </w:lvl>
+  </w:abstractNum>
+  <w:abstractNum w:abstractNumId="8" w15:restartNumberingAfterBreak="0">
+    <w:nsid w:val="FFFFFF88"/>
+    <w:multiLevelType w:val="singleLevel"/>
+    <w:tmpl w:val="1E8C5C14"/>
+    <w:lvl w:ilvl="0">
+      <w:start w:val="1"/>
+      <w:numFmt w:val="decimal"/>
+      <w:lvlText w:val="%1."/>
+      <w:lvlJc w:val="left"/>
+      <w:pPr>
+        <w:tabs>
+          <w:tab w:val="num" w:pos="360"/>
+        </w:tabs>
+        <w:ind w:left="360" w:hanging="360"/>
+      </w:pPr>
+    </w:lvl>
+  </w:abstractNum>
+  <w:abstractNum w:abstractNumId="9" w15:restartNumberingAfterBreak="0">
+    <w:nsid w:val="FFFFFF89"/>
+    <w:multiLevelType w:val="singleLevel"/>
+    <w:tmpl w:val="6414BB60"/>
+    <w:lvl w:ilvl="0">
+      <w:start w:val="1"/>
+      <w:numFmt w:val="bullet"/>
+      <w:lvlText w:val=""/>
+      <w:lvlJc w:val="left"/>
+      <w:pPr>
+        <w:tabs>
+          <w:tab w:val="num" w:pos="360"/>
+        </w:tabs>
+        <w:ind w:left="360" w:hanging="360"/>
+      </w:pPr>
+      <w:rPr>
+        <w:rFonts w:ascii="Symbol" w:hAnsi="Symbol" w:hint="default"/>
+      </w:rPr>
+    </w:lvl>
+  </w:abstractNum>
+  <w:abstractNum w:abstractNumId="10" w15:restartNumberingAfterBreak="0">
     <w:nsid w:val="2C1AE401"/>
     <w:multiLevelType w:val="multilevel"/>
     <w:tmpl w:val="376C897E"/>
@@ -508,7 +562,58 @@
     </w:lvl>
   </w:abstractNum>
   <w:num w:numId="1">
+    <w:abstractNumId w:val="10"/>
+  </w:num>
+  <w:num w:numId="2">
+    <w:abstractNumId w:val="10"/>
+  </w:num>
+  <w:num w:numId="3">
+    <w:abstractNumId w:val="9"/>
+  </w:num>
+  <w:num w:numId="4">
+    <w:abstractNumId w:val="7"/>
+  </w:num>
+  <w:num w:numId="5">
+    <w:abstractNumId w:val="6"/>
+  </w:num>
+  <w:num w:numId="6">
+    <w:abstractNumId w:val="5"/>
+  </w:num>
+  <w:num w:numId="7">
+    <w:abstractNumId w:val="4"/>
+  </w:num>
+  <w:num w:numId="8">
+    <w:abstractNumId w:val="8"/>
+  </w:num>
+  <w:num w:numId="9">
+    <w:abstractNumId w:val="3"/>
+  </w:num>
+  <w:num w:numId="10">
+    <w:abstractNumId w:val="2"/>
+  </w:num>
+  <w:num w:numId="11">
+    <w:abstractNumId w:val="1"/>
+  </w:num>
+  <w:num w:numId="12">
     <w:abstractNumId w:val="0"/>
+  </w:num>
+  <w:num w:numId="13">
+    <w:abstractNumId w:val="10"/>
+  </w:num>
+  <w:num w:numId="14">
+    <w:abstractNumId w:val="10"/>
+  </w:num>
+  <w:num w:numId="15">
+    <w:abstractNumId w:val="10"/>
+  </w:num>
+  <w:num w:numId="16">
+    <w:abstractNumId w:val="10"/>
+  </w:num>
+  <w:num w:numId="17">
+    <w:abstractNumId w:val="10"/>
+  </w:num>
+  <w:num w:numId="18">
+    <w:abstractNumId w:val="10"/>
   </w:num>
 </w:numbering>
 </file>
@@ -668,6 +773,13 @@
     <w:lsdException w:name="Placeholder Text" w:semiHidden="1"/>
     <w:lsdException w:name="Light Shading"/>
     <w:lsdException w:name="Light List"/>
+    <w:lsdException w:name="Light Grid"/>
+    <w:lsdException w:name="Medium Shading 1"/>
+    <w:lsdException w:name="Medium Shading 2"/>
+    <w:lsdException w:name="Medium List 1"/>
+    <w:lsdException w:name="Medium List 2"/>
+    <w:lsdException w:name="Medium Grid 1"/>
+    <w:lsdException w:name="Medium Grid 2"/>
     <w:lsdException w:name="Medium Grid 3"/>
     <w:lsdException w:name="Dark List"/>
     <w:lsdException w:name="Colorful Shading"/>
@@ -864,6 +976,15 @@
   <w:style w:type="paragraph" w:default="1" w:styleId="Normal">
     <w:name w:val="Normal"/>
     <w:qFormat/>
+    <w:rsid w:val="00981E58"/>
+    <w:pPr>
+      <w:spacing w:before="180" w:after="180" w:line="300" w:lineRule="auto"/>
+    </w:pPr>
+    <w:rPr>
+      <w:rFonts w:ascii="Arial" w:hAnsi="Arial" w:cs="Arial"/>
+      <w:sz w:val="22"/>
+      <w:szCs w:val="22"/>
+    </w:rPr>
   </w:style>
   <w:style w:type="paragraph" w:styleId="Heading1">
     <w:name w:val="heading 1"/>
@@ -1069,16 +1190,15 @@
   <w:style w:type="paragraph" w:styleId="BodyText">
     <w:name w:val="Body Text"/>
     <w:basedOn w:val="Normal"/>
-    <w:qFormat/>
-    <w:pPr>
-      <w:spacing w:before="180" w:after="180"/>
-    </w:pPr>
+    <w:link w:val="BodyTextChar"/>
+    <w:qFormat/>
   </w:style>
   <w:style w:type="paragraph" w:customStyle="1" w:styleId="FirstParagraph">
     <w:name w:val="First Paragraph"/>
-    <w:basedOn w:val="BodyText"/>
+    <w:basedOn w:val="Normal"/>
     <w:next w:val="BodyText"/>
     <w:qFormat/>
+    <w:rsid w:val="00981E58"/>
   </w:style>
   <w:style w:type="paragraph" w:customStyle="1" w:styleId="Compact">
     <w:name w:val="Compact"/>
@@ -1093,6 +1213,7 @@
     <w:basedOn w:val="Normal"/>
     <w:next w:val="BodyText"/>
     <w:qFormat/>
+    <w:rsid w:val="0017262F"/>
     <w:pPr>
       <w:keepNext/>
       <w:keepLines/>
@@ -1100,12 +1221,12 @@
       <w:jc w:val="center"/>
     </w:pPr>
     <w:rPr>
-      <w:rFonts w:asciiTheme="majorHAnsi" w:eastAsiaTheme="majorEastAsia" w:hAnsiTheme="majorHAnsi" w:cstheme="majorBidi"/>
+      <w:rFonts w:eastAsiaTheme="majorEastAsia"/>
       <w:b/>
       <w:bCs/>
       <w:color w:val="345A8A" w:themeColor="accent1" w:themeShade="B5"/>
-      <w:sz w:val="36"/>
-      <w:szCs w:val="36"/>
+      <w:sz w:val="32"/>
+      <w:szCs w:val="32"/>
     </w:rPr>
   </w:style>
   <w:style w:type="paragraph" w:styleId="Subtitle">
@@ -1135,11 +1256,17 @@
     <w:name w:val="Date"/>
     <w:next w:val="BodyText"/>
     <w:qFormat/>
+    <w:rsid w:val="00216641"/>
     <w:pPr>
       <w:keepNext/>
       <w:keepLines/>
       <w:jc w:val="center"/>
     </w:pPr>
+    <w:rPr>
+      <w:rFonts w:ascii="Arial" w:hAnsi="Arial" w:cs="Arial"/>
+      <w:sz w:val="22"/>
+      <w:szCs w:val="22"/>
+    </w:rPr>
   </w:style>
   <w:style w:type="paragraph" w:customStyle="1" w:styleId="Abstract">
     <w:name w:val="Abstract"/>
@@ -1636,6 +1763,22 @@
       <w:rFonts w:ascii="Consolas" w:hAnsi="Consolas"/>
       <w:sz w:val="22"/>
       <w:shd w:val="clear" w:color="auto" w:fill="F8F8F8"/>
+    </w:rPr>
+  </w:style>
+  <w:style w:type="character" w:customStyle="1" w:styleId="BodyTextChar">
+    <w:name w:val="Body Text Char"/>
+    <w:basedOn w:val="DefaultParagraphFont"/>
+    <w:link w:val="BodyText"/>
+    <w:rsid w:val="00216641"/>
+  </w:style>
+  <w:style w:type="character" w:styleId="LineNumber">
+    <w:name w:val="line number"/>
+    <w:basedOn w:val="DefaultParagraphFont"/>
+    <w:semiHidden/>
+    <w:unhideWhenUsed/>
+    <w:rsid w:val="005C32E2"/>
+    <w:rPr>
+      <w:color w:val="D9D9D9" w:themeColor="background1" w:themeShade="D9"/>
     </w:rPr>
   </w:style>
 </w:styles>

</xml_diff>